<commit_message>
ajustes para o modelo 2023-2026, retirada de helvetica dos modelos word, alterado para georgia, por disponibilidade de fontes
</commit_message>
<xml_diff>
--- a/inst/rmarkdown/templates/word_doc/resources/cgmind-template-lato.docx
+++ b/inst/rmarkdown/templates/word_doc/resources/cgmind-template-lato.docx
@@ -42,28 +42,12 @@
           <w:lang w:val="pt-BR"/>
         </w:rPr>
       </w:pPr>
-      <w:proofErr w:type="spellStart"/>
       <w:r>
         <w:rPr>
           <w:lang w:val="pt-BR"/>
         </w:rPr>
-        <w:t>Author</w:t>
+        <w:t>Author Name</w:t>
       </w:r>
-      <w:proofErr w:type="spellEnd"/>
-      <w:r>
-        <w:rPr>
-          <w:lang w:val="pt-BR"/>
-        </w:rPr>
-        <w:t xml:space="preserve"> </w:t>
-      </w:r>
-      <w:proofErr w:type="spellStart"/>
-      <w:r>
-        <w:rPr>
-          <w:lang w:val="pt-BR"/>
-        </w:rPr>
-        <w:t>Name</w:t>
-      </w:r>
-      <w:proofErr w:type="spellEnd"/>
       <w:r>
         <w:rPr>
           <w:rStyle w:val="Refdenotaderodap"/>
@@ -129,8 +113,8 @@
       <w:footerReference w:type="default" r:id="rId11"/>
       <w:headerReference w:type="first" r:id="rId12"/>
       <w:footerReference w:type="first" r:id="rId13"/>
-      <w:pgSz w:w="11906" w:h="16838"/>
-      <w:pgMar w:top="1816" w:right="1440" w:bottom="1440" w:left="1440" w:header="708" w:footer="708" w:gutter="0"/>
+      <w:pgSz w:w="11906" w:h="16838" w:code="9"/>
+      <w:pgMar w:top="1440" w:right="1440" w:bottom="1440" w:left="1440" w:header="709" w:footer="709" w:gutter="0"/>
       <w:cols w:space="720"/>
       <w:formProt w:val="0"/>
       <w:titlePg/>
@@ -321,93 +305,7 @@
         <w:footnoteRef/>
       </w:r>
       <w:r>
-        <w:t xml:space="preserve"> </w:t>
-      </w:r>
-      <w:proofErr w:type="spellStart"/>
-      <w:r>
-        <w:t>Economista</w:t>
-      </w:r>
-      <w:proofErr w:type="spellEnd"/>
-      <w:r>
-        <w:t xml:space="preserve"> e </w:t>
-      </w:r>
-      <w:r>
-        <w:t>consultor</w:t>
-      </w:r>
-      <w:r>
-        <w:t xml:space="preserve"> </w:t>
-      </w:r>
-      <w:proofErr w:type="spellStart"/>
-      <w:r>
-        <w:t>na</w:t>
-      </w:r>
-      <w:proofErr w:type="spellEnd"/>
-      <w:r>
-        <w:t xml:space="preserve"> Coordenação-Geral de </w:t>
-      </w:r>
-      <w:proofErr w:type="spellStart"/>
-      <w:r>
-        <w:t>Monitoramento</w:t>
-      </w:r>
-      <w:proofErr w:type="spellEnd"/>
-      <w:r>
-        <w:t xml:space="preserve"> de </w:t>
-      </w:r>
-      <w:proofErr w:type="spellStart"/>
-      <w:r>
-        <w:t>Indicadores</w:t>
-      </w:r>
-      <w:proofErr w:type="spellEnd"/>
-      <w:r>
-        <w:t xml:space="preserve"> da </w:t>
-      </w:r>
-      <w:proofErr w:type="spellStart"/>
-      <w:r>
-        <w:t>Atenção</w:t>
-      </w:r>
-      <w:proofErr w:type="spellEnd"/>
-      <w:r>
-        <w:t xml:space="preserve"> </w:t>
-      </w:r>
-      <w:proofErr w:type="spellStart"/>
-      <w:r>
-        <w:t>Especializada</w:t>
-      </w:r>
-      <w:proofErr w:type="spellEnd"/>
-      <w:r>
-        <w:t xml:space="preserve"> à Saúde (CGMIND) da </w:t>
-      </w:r>
-      <w:proofErr w:type="spellStart"/>
-      <w:r>
-        <w:t>Secretaria</w:t>
-      </w:r>
-      <w:proofErr w:type="spellEnd"/>
-      <w:r>
-        <w:t xml:space="preserve"> de </w:t>
-      </w:r>
-      <w:proofErr w:type="spellStart"/>
-      <w:r>
-        <w:t>Atenção</w:t>
-      </w:r>
-      <w:proofErr w:type="spellEnd"/>
-      <w:r>
-        <w:t xml:space="preserve"> </w:t>
-      </w:r>
-      <w:proofErr w:type="spellStart"/>
-      <w:r>
-        <w:t>Especializada</w:t>
-      </w:r>
-      <w:proofErr w:type="spellEnd"/>
-      <w:r>
-        <w:t xml:space="preserve"> à Saúde (CGMIND/SAES) do </w:t>
-      </w:r>
-      <w:proofErr w:type="spellStart"/>
-      <w:r>
-        <w:t>Ministério</w:t>
-      </w:r>
-      <w:proofErr w:type="spellEnd"/>
-      <w:r>
-        <w:t xml:space="preserve"> da Saúde.  </w:t>
+        <w:t xml:space="preserve"> Economista e consultor na Coordenação-Geral de Monitoramento de Indicadores da Atenção Especializada à Saúde (CGMIND) da Secretaria de Atenção Especializada à Saúde (CGMIND/SAES) do Ministério da Saúde.  </w:t>
       </w:r>
     </w:p>
   </w:footnote>
@@ -420,6 +318,37 @@
     <w:pPr>
       <w:pStyle w:val="Cabealho"/>
     </w:pPr>
+    <w:r>
+      <w:rPr>
+        <w:noProof/>
+        <w:lang w:val="pt-BR" w:eastAsia="pt-BR"/>
+      </w:rPr>
+      <w:pict>
+        <v:shapetype id="_x0000_t75" coordsize="21600,21600" o:spt="75" o:preferrelative="t" path="m@4@5l@4@11@9@11@9@5xe" filled="f" stroked="f">
+          <v:stroke joinstyle="miter"/>
+          <v:formulas>
+            <v:f eqn="if lineDrawn pixelLineWidth 0"/>
+            <v:f eqn="sum @0 1 0"/>
+            <v:f eqn="sum 0 0 @1"/>
+            <v:f eqn="prod @2 1 2"/>
+            <v:f eqn="prod @3 21600 pixelWidth"/>
+            <v:f eqn="prod @3 21600 pixelHeight"/>
+            <v:f eqn="sum @0 0 1"/>
+            <v:f eqn="prod @6 1 2"/>
+            <v:f eqn="prod @7 21600 pixelWidth"/>
+            <v:f eqn="sum @8 21600 0"/>
+            <v:f eqn="prod @7 21600 pixelHeight"/>
+            <v:f eqn="sum @10 21600 0"/>
+          </v:formulas>
+          <v:path o:extrusionok="f" gradientshapeok="t" o:connecttype="rect"/>
+          <o:lock v:ext="edit" aspectratio="t"/>
+        </v:shapetype>
+        <v:shape id="_x0000_s2050" type="#_x0000_t75" style="position:absolute;left:0;text-align:left;margin-left:0;margin-top:0;width:595.2pt;height:841.9pt;z-index:-251656192;mso-position-horizontal:center;mso-position-horizontal-relative:margin;mso-position-vertical:center;mso-position-vertical-relative:margin" o:allowincell="f">
+          <v:imagedata r:id="rId1" o:title="fundo-governo-lula-2023"/>
+          <w10:wrap anchorx="margin" anchory="margin"/>
+        </v:shape>
+      </w:pict>
+    </w:r>
   </w:p>
 </w:hdr>
 </file>
@@ -429,8 +358,47 @@
   <w:p>
     <w:pPr>
       <w:pStyle w:val="Cabealho"/>
-      <w:jc w:val="right"/>
-    </w:pPr>
+      <w:tabs>
+        <w:tab w:val="clear" w:pos="4513"/>
+        <w:tab w:val="center" w:pos="5387"/>
+      </w:tabs>
+      <w:jc w:val="center"/>
+    </w:pPr>
+    <w:bookmarkStart w:id="1" w:name="_GoBack"/>
+    <w:bookmarkEnd w:id="1"/>
+    <w:r>
+      <w:rPr>
+        <w:noProof/>
+        <w:sz w:val="14"/>
+        <w:szCs w:val="14"/>
+        <w:lang w:val="pt-BR" w:eastAsia="pt-BR"/>
+      </w:rPr>
+      <w:pict>
+        <v:shapetype id="_x0000_t75" coordsize="21600,21600" o:spt="75" o:preferrelative="t" path="m@4@5l@4@11@9@11@9@5xe" filled="f" stroked="f">
+          <v:stroke joinstyle="miter"/>
+          <v:formulas>
+            <v:f eqn="if lineDrawn pixelLineWidth 0"/>
+            <v:f eqn="sum @0 1 0"/>
+            <v:f eqn="sum 0 0 @1"/>
+            <v:f eqn="prod @2 1 2"/>
+            <v:f eqn="prod @3 21600 pixelWidth"/>
+            <v:f eqn="prod @3 21600 pixelHeight"/>
+            <v:f eqn="sum @0 0 1"/>
+            <v:f eqn="prod @6 1 2"/>
+            <v:f eqn="prod @7 21600 pixelWidth"/>
+            <v:f eqn="sum @8 21600 0"/>
+            <v:f eqn="prod @7 21600 pixelHeight"/>
+            <v:f eqn="sum @10 21600 0"/>
+          </v:formulas>
+          <v:path o:extrusionok="f" gradientshapeok="t" o:connecttype="rect"/>
+          <o:lock v:ext="edit" aspectratio="t"/>
+        </v:shapetype>
+        <v:shape id="_x0000_s2051" type="#_x0000_t75" style="position:absolute;left:0;text-align:left;margin-left:0;margin-top:0;width:595.2pt;height:850.3pt;z-index:-251655168;mso-position-horizontal:center;mso-position-horizontal-relative:margin;mso-position-vertical:center;mso-position-vertical-relative:page" o:allowincell="f">
+          <v:imagedata r:id="rId1" o:title="fundo-governo-lula-2023"/>
+          <w10:wrap anchorx="margin" anchory="page"/>
+        </v:shape>
+      </w:pict>
+    </w:r>
     <w:r>
       <w:rPr>
         <w:sz w:val="14"/>
@@ -443,71 +411,8 @@
         <w:sz w:val="14"/>
         <w:szCs w:val="14"/>
       </w:rPr>
-      <w:tab/>
+      <w:t xml:space="preserve">                                                                                                              </w:t>
     </w:r>
-    <w:r>
-      <w:rPr>
-        <w:sz w:val="14"/>
-        <w:szCs w:val="14"/>
-      </w:rPr>
-      <w:tab/>
-    </w:r>
-    <w:r>
-      <w:rPr>
-        <w:sz w:val="14"/>
-        <w:szCs w:val="14"/>
-      </w:rPr>
-      <w:fldChar w:fldCharType="begin"/>
-    </w:r>
-    <w:r>
-      <w:rPr>
-        <w:sz w:val="14"/>
-        <w:szCs w:val="14"/>
-      </w:rPr>
-      <w:instrText xml:space="preserve"> DOCPROPERTY  Title </w:instrText>
-    </w:r>
-    <w:r>
-      <w:rPr>
-        <w:sz w:val="14"/>
-        <w:szCs w:val="14"/>
-      </w:rPr>
-      <w:fldChar w:fldCharType="separate"/>
-    </w:r>
-    <w:r>
-      <w:rPr>
-        <w:sz w:val="14"/>
-        <w:szCs w:val="14"/>
-      </w:rPr>
-      <w:t xml:space="preserve">Document </w:t>
-    </w:r>
-    <w:r>
-      <w:rPr>
-        <w:sz w:val="14"/>
-        <w:szCs w:val="14"/>
-      </w:rPr>
-      <w:t>Title</w:t>
-    </w:r>
-    <w:r>
-      <w:rPr>
-        <w:sz w:val="14"/>
-        <w:szCs w:val="14"/>
-      </w:rPr>
-      <w:fldChar w:fldCharType="end"/>
-    </w:r>
-    <w:bookmarkStart w:id="1" w:name="_GoBack"/>
-    <w:bookmarkEnd w:id="1"/>
-  </w:p>
-  <w:p>
-    <w:pPr>
-      <w:pStyle w:val="Cabealho"/>
-      <w:tabs>
-        <w:tab w:val="left" w:pos="6804"/>
-      </w:tabs>
-      <w:rPr>
-        <w:sz w:val="16"/>
-        <w:szCs w:val="16"/>
-      </w:rPr>
-    </w:pPr>
     <w:r>
       <w:rPr>
         <w:noProof/>
@@ -518,27 +423,23 @@
       <mc:AlternateContent>
         <mc:Choice Requires="wpg">
           <w:drawing>
-            <wp:anchor distT="0" distB="0" distL="0" distR="1270" simplePos="0" relativeHeight="5" behindDoc="1" locked="0" layoutInCell="0" allowOverlap="1" wp14:anchorId="338A3B33">
-              <wp:simplePos x="0" y="0"/>
-              <wp:positionH relativeFrom="margin">
-                <wp:posOffset>0</wp:posOffset>
-              </wp:positionH>
-              <wp:positionV relativeFrom="paragraph">
-                <wp:posOffset>186690</wp:posOffset>
-              </wp:positionV>
-              <wp:extent cx="817880" cy="142240"/>
-              <wp:effectExtent l="635" t="635" r="0" b="635"/>
-              <wp:wrapNone/>
+            <wp:inline distT="0" distB="0" distL="0" distR="0" wp14:anchorId="60504CA5" wp14:editId="03994F1B">
+              <wp:extent cx="489600" cy="86400"/>
+              <wp:effectExtent l="0" t="0" r="5715" b="8890"/>
               <wp:docPr id="1" name="Agrupar 9"/>
-              <wp:cNvGraphicFramePr/>
+              <wp:cNvGraphicFramePr>
+                <a:graphicFrameLocks xmlns:a="http://schemas.openxmlformats.org/drawingml/2006/main" noChangeAspect="1"/>
+              </wp:cNvGraphicFramePr>
               <a:graphic xmlns:a="http://schemas.openxmlformats.org/drawingml/2006/main">
                 <a:graphicData uri="http://schemas.microsoft.com/office/word/2010/wordprocessingGroup">
                   <wpg:wgp>
-                    <wpg:cNvGrpSpPr/>
+                    <wpg:cNvGrpSpPr>
+                      <a:grpSpLocks noChangeAspect="1"/>
+                    </wpg:cNvGrpSpPr>
                     <wpg:grpSpPr>
                       <a:xfrm>
                         <a:off x="0" y="0"/>
-                        <a:ext cx="817920" cy="142200"/>
+                        <a:ext cx="489600" cy="86400"/>
                         <a:chOff x="0" y="0"/>
                         <a:chExt cx="817920" cy="142200"/>
                       </a:xfrm>
@@ -674,32 +575,18 @@
                   </wpg:wgp>
                 </a:graphicData>
               </a:graphic>
-            </wp:anchor>
+            </wp:inline>
           </w:drawing>
         </mc:Choice>
         <mc:Fallback>
           <w:pict>
-            <v:group id="shape_0" alt="Agrupar 9" style="position:absolute;margin-left:0pt;margin-top:14.7pt;width:64.4pt;height:11.2pt" coordorigin="0,294" coordsize="1288,224">
-              <v:oval id="shape_0" ID="Elipse 4" path="l-2147483648,-2147483643l-2147483628,-2147483627l-2147483648,-2147483643l-2147483626,-2147483625xe" fillcolor="#009999" stroked="f" o:allowincell="f" style="position:absolute;left:0;top:294;width:222;height:223;mso-wrap-style:none;v-text-anchor:middle;mso-position-horizontal-relative:margin">
-                <v:fill o:detectmouseclick="t" type="solid" color2="#ff6666"/>
-                <v:stroke color="#3465a4" weight="12600" joinstyle="miter" endcap="flat"/>
-                <w10:wrap type="none"/>
-              </v:oval>
-              <v:oval id="shape_0" ID="Elipse 5" path="l-2147483648,-2147483643l-2147483628,-2147483627l-2147483648,-2147483643l-2147483626,-2147483625xe" fillcolor="#ed7d31" stroked="f" o:allowincell="f" style="position:absolute;left:352;top:294;width:222;height:223;mso-wrap-style:none;v-text-anchor:middle;mso-position-horizontal-relative:margin">
-                <v:fill o:detectmouseclick="t" type="solid" color2="#1282ce"/>
-                <v:stroke color="#3465a4" weight="12600" joinstyle="miter" endcap="flat"/>
-                <w10:wrap type="none"/>
-              </v:oval>
-              <v:oval id="shape_0" ID="Elipse 6" path="l-2147483648,-2147483643l-2147483628,-2147483627l-2147483648,-2147483643l-2147483626,-2147483625xe" fillcolor="#ffc000" stroked="f" o:allowincell="f" style="position:absolute;left:705;top:294;width:222;height:223;mso-wrap-style:none;v-text-anchor:middle;mso-position-horizontal-relative:margin">
-                <v:fill o:detectmouseclick="t" type="solid" color2="#003fff"/>
-                <v:stroke color="#3465a4" weight="12600" joinstyle="miter" endcap="flat"/>
-                <w10:wrap type="none"/>
-              </v:oval>
-              <v:oval id="shape_0" ID="Elipse 7" path="l-2147483648,-2147483643l-2147483628,-2147483627l-2147483648,-2147483643l-2147483626,-2147483625xe" fillcolor="#df575a" stroked="f" o:allowincell="f" style="position:absolute;left:1065;top:294;width:222;height:223;mso-wrap-style:none;v-text-anchor:middle;mso-position-horizontal-relative:margin">
-                <v:fill o:detectmouseclick="t" type="solid" color2="#20a8a5"/>
-                <v:stroke color="#3465a4" weight="12600" joinstyle="miter" endcap="flat"/>
-                <w10:wrap type="none"/>
-              </v:oval>
+            <v:group w14:anchorId="10E31C2D" id="Agrupar 9" o:spid="_x0000_s1026" style="width:38.55pt;height:6.8pt;mso-position-horizontal-relative:char;mso-position-vertical-relative:line" coordsize="8179,1422" o:gfxdata="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">
+              <o:lock v:ext="edit" aspectratio="t"/>
+              <v:oval id="Elipse 2" o:spid="_x0000_s1027" style="position:absolute;width:1414;height:1422;visibility:visible;mso-wrap-style:square;v-text-anchor:top" o:gfxdata="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" fillcolor="#099" stroked="f" strokeweight="1pt"/>
+              <v:oval id="Elipse 3" o:spid="_x0000_s1028" style="position:absolute;left:2235;width:1415;height:1422;visibility:visible;mso-wrap-style:square;v-text-anchor:top" o:gfxdata="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" fillcolor="#ed7d31" stroked="f" strokeweight="1pt"/>
+              <v:oval id="Elipse 4" o:spid="_x0000_s1029" style="position:absolute;left:4478;width:1415;height:1422;visibility:visible;mso-wrap-style:square;v-text-anchor:top" o:gfxdata="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" fillcolor="#ffc000" stroked="f" strokeweight="1pt"/>
+              <v:oval id="Elipse 5" o:spid="_x0000_s1030" style="position:absolute;left:6764;width:1415;height:1422;visibility:visible;mso-wrap-style:square;v-text-anchor:top" o:gfxdata="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" fillcolor="#df575a" stroked="f" strokeweight="1pt"/>
+              <w10:anchorlock/>
             </v:group>
           </w:pict>
         </mc:Fallback>
@@ -707,157 +594,65 @@
     </w:r>
     <w:r>
       <w:rPr>
-        <w:noProof/>
-        <w:sz w:val="16"/>
-        <w:szCs w:val="16"/>
-        <w:lang w:val="pt-BR" w:eastAsia="pt-BR"/>
+        <w:sz w:val="14"/>
+        <w:szCs w:val="14"/>
       </w:rPr>
-      <w:drawing>
-        <wp:anchor distT="0" distB="0" distL="0" distR="0" simplePos="0" relativeHeight="6" behindDoc="1" locked="0" layoutInCell="0" allowOverlap="1">
-          <wp:simplePos x="0" y="0"/>
-          <wp:positionH relativeFrom="page">
-            <wp:posOffset>5312410</wp:posOffset>
-          </wp:positionH>
-          <wp:positionV relativeFrom="paragraph">
-            <wp:posOffset>78740</wp:posOffset>
-          </wp:positionV>
-          <wp:extent cx="2246630" cy="355600"/>
-          <wp:effectExtent l="0" t="0" r="0" b="0"/>
-          <wp:wrapNone/>
-          <wp:docPr id="13" name="Imagem 7"/>
-          <wp:cNvGraphicFramePr>
-            <a:graphicFrameLocks xmlns:a="http://schemas.openxmlformats.org/drawingml/2006/main" noChangeAspect="1"/>
-          </wp:cNvGraphicFramePr>
-          <a:graphic xmlns:a="http://schemas.openxmlformats.org/drawingml/2006/main">
-            <a:graphicData uri="http://schemas.openxmlformats.org/drawingml/2006/picture">
-              <pic:pic xmlns:pic="http://schemas.openxmlformats.org/drawingml/2006/picture">
-                <pic:nvPicPr>
-                  <pic:cNvPr id="2" name="Imagem 7"/>
-                  <pic:cNvPicPr>
-                    <a:picLocks noChangeAspect="1" noChangeArrowheads="1"/>
-                  </pic:cNvPicPr>
-                </pic:nvPicPr>
-                <pic:blipFill>
-                  <a:blip r:embed="rId1"/>
-                  <a:stretch>
-                    <a:fillRect/>
-                  </a:stretch>
-                </pic:blipFill>
-                <pic:spPr bwMode="auto">
-                  <a:xfrm>
-                    <a:off x="0" y="0"/>
-                    <a:ext cx="2246630" cy="355600"/>
-                  </a:xfrm>
-                  <a:prstGeom prst="rect">
-                    <a:avLst/>
-                  </a:prstGeom>
-                </pic:spPr>
-              </pic:pic>
-            </a:graphicData>
-          </a:graphic>
-        </wp:anchor>
-      </w:drawing>
+      <w:tab/>
     </w:r>
     <w:r>
       <w:rPr>
-        <w:noProof/>
+        <w:sz w:val="14"/>
+        <w:szCs w:val="14"/>
+      </w:rPr>
+      <w:tab/>
+    </w:r>
+    <w:r>
+      <w:rPr>
+        <w:sz w:val="14"/>
+        <w:szCs w:val="14"/>
+      </w:rPr>
+      <w:fldChar w:fldCharType="begin"/>
+    </w:r>
+    <w:r>
+      <w:rPr>
+        <w:sz w:val="14"/>
+        <w:szCs w:val="14"/>
+      </w:rPr>
+      <w:instrText xml:space="preserve"> DOCPROPERTY  Title </w:instrText>
+    </w:r>
+    <w:r>
+      <w:rPr>
+        <w:sz w:val="14"/>
+        <w:szCs w:val="14"/>
+      </w:rPr>
+      <w:fldChar w:fldCharType="separate"/>
+    </w:r>
+    <w:r>
+      <w:rPr>
+        <w:sz w:val="14"/>
+        <w:szCs w:val="14"/>
+      </w:rPr>
+      <w:t>Document Title</w:t>
+    </w:r>
+    <w:r>
+      <w:rPr>
+        <w:sz w:val="14"/>
+        <w:szCs w:val="14"/>
+      </w:rPr>
+      <w:fldChar w:fldCharType="end"/>
+    </w:r>
+  </w:p>
+  <w:p>
+    <w:pPr>
+      <w:pStyle w:val="Cabealho"/>
+      <w:tabs>
+        <w:tab w:val="left" w:pos="6804"/>
+      </w:tabs>
+      <w:rPr>
         <w:sz w:val="16"/>
         <w:szCs w:val="16"/>
-        <w:lang w:val="pt-BR" w:eastAsia="pt-BR"/>
       </w:rPr>
-      <mc:AlternateContent>
-        <mc:Choice Requires="wps">
-          <w:drawing>
-            <wp:anchor distT="0" distB="0" distL="0" distR="8890" simplePos="0" relativeHeight="7" behindDoc="1" locked="0" layoutInCell="0" allowOverlap="1" wp14:anchorId="7F4DD20B">
-              <wp:simplePos x="0" y="0"/>
-              <wp:positionH relativeFrom="page">
-                <wp:posOffset>5946775</wp:posOffset>
-              </wp:positionH>
-              <wp:positionV relativeFrom="paragraph">
-                <wp:posOffset>183515</wp:posOffset>
-              </wp:positionV>
-              <wp:extent cx="1991360" cy="312420"/>
-              <wp:effectExtent l="635" t="0" r="0" b="635"/>
-              <wp:wrapNone/>
-              <wp:docPr id="6" name="Paralelogramo 1"/>
-              <wp:cNvGraphicFramePr/>
-              <a:graphic xmlns:a="http://schemas.openxmlformats.org/drawingml/2006/main">
-                <a:graphicData uri="http://schemas.microsoft.com/office/word/2010/wordprocessingShape">
-                  <wps:wsp>
-                    <wps:cNvSpPr/>
-                    <wps:spPr>
-                      <a:xfrm flipH="1">
-                        <a:off x="0" y="0"/>
-                        <a:ext cx="1991520" cy="312480"/>
-                      </a:xfrm>
-                      <a:prstGeom prst="parallelogram">
-                        <a:avLst>
-                          <a:gd name="adj" fmla="val 25000"/>
-                        </a:avLst>
-                      </a:prstGeom>
-                      <a:solidFill>
-                        <a:srgbClr val="E46C0A"/>
-                      </a:solidFill>
-                      <a:ln w="12700">
-                        <a:noFill/>
-                      </a:ln>
-                    </wps:spPr>
-                    <wps:style>
-                      <a:lnRef idx="0">
-                        <a:scrgbClr r="0" g="0" b="0"/>
-                      </a:lnRef>
-                      <a:fillRef idx="0">
-                        <a:scrgbClr r="0" g="0" b="0"/>
-                      </a:fillRef>
-                      <a:effectRef idx="0">
-                        <a:scrgbClr r="0" g="0" b="0"/>
-                      </a:effectRef>
-                      <a:fontRef idx="minor"/>
-                    </wps:style>
-                    <wps:bodyPr/>
-                  </wps:wsp>
-                </a:graphicData>
-              </a:graphic>
-            </wp:anchor>
-          </w:drawing>
-        </mc:Choice>
-        <mc:Fallback>
-          <w:pict>
-            <v:shapetype id="_x0000_t7" coordsize="21600,21600" o:spt="7" adj="5400" path="m,21600l@1,l21600,l@4,21600xe">
-              <v:stroke joinstyle="miter"/>
-              <v:formulas>
-                <v:f eqn="val 21600"/>
-                <v:f eqn="val #0"/>
-                <v:f eqn="prod 1 @1 2"/>
-                <v:f eqn="sum width 0 @2"/>
-                <v:f eqn="sum width 0 @1"/>
-                <v:f eqn="prod @4 1 2"/>
-                <v:f eqn="sum width 0 @5"/>
-                <v:f eqn="prod 10800 @1 @0"/>
-                <v:f eqn="prod 5 @1 @0"/>
-                <v:f eqn="sum 1 @8 0"/>
-                <v:f eqn="prod 1 @9 12"/>
-                <v:f eqn="prod 100000 @10 1"/>
-                <v:f eqn="sum width 0 @11"/>
-                <v:f eqn="sum height 0 @11"/>
-                <v:f eqn="prod height 10800 @1"/>
-                <v:f eqn="val @14"/>
-                <v:f eqn="sum height 0 @15"/>
-              </v:formulas>
-              <v:path gradientshapeok="t" o:connecttype="rect" textboxrect="@11,@11,@12,@13"/>
-              <v:handles>
-                <v:h position="@1,0"/>
-              </v:handles>
-            </v:shapetype>
-            <v:shape id="shape_0" ID="Paralelogramo 1" path="l-2147483638,0l-2147483610,0l-2147483636,-2147483611xe" fillcolor="#e46c0a" stroked="f" o:allowincell="f" style="position:absolute;margin-left:468.25pt;margin-top:14.45pt;width:156.75pt;height:24.55pt;flip:x;mso-wrap-style:none;v-text-anchor:middle;mso-position-horizontal-relative:page" wp14:anchorId="7F4DD20B" type="_x0000_t7">
-              <v:fill o:detectmouseclick="t" type="solid" color2="#1b93f5"/>
-              <v:stroke color="#3465a4" weight="12600" joinstyle="miter" endcap="flat"/>
-              <w10:wrap type="none"/>
-            </v:shape>
-          </w:pict>
-        </mc:Fallback>
-      </mc:AlternateContent>
-    </w:r>
+    </w:pPr>
   </w:p>
   <w:p>
     <w:pPr>
@@ -883,71 +678,58 @@
     </w:pPr>
     <w:r>
       <w:rPr>
+        <w:noProof/>
         <w:sz w:val="14"/>
         <w:szCs w:val="14"/>
+        <w:lang w:val="pt-BR" w:eastAsia="pt-BR"/>
       </w:rPr>
-      <w:t xml:space="preserve">CGMIND - </w:t>
+      <w:pict>
+        <v:shapetype id="_x0000_t75" coordsize="21600,21600" o:spt="75" o:preferrelative="t" path="m@4@5l@4@11@9@11@9@5xe" filled="f" stroked="f">
+          <v:stroke joinstyle="miter"/>
+          <v:formulas>
+            <v:f eqn="if lineDrawn pixelLineWidth 0"/>
+            <v:f eqn="sum @0 1 0"/>
+            <v:f eqn="sum 0 0 @1"/>
+            <v:f eqn="prod @2 1 2"/>
+            <v:f eqn="prod @3 21600 pixelWidth"/>
+            <v:f eqn="prod @3 21600 pixelHeight"/>
+            <v:f eqn="sum @0 0 1"/>
+            <v:f eqn="prod @6 1 2"/>
+            <v:f eqn="prod @7 21600 pixelWidth"/>
+            <v:f eqn="sum @8 21600 0"/>
+            <v:f eqn="prod @7 21600 pixelHeight"/>
+            <v:f eqn="sum @10 21600 0"/>
+          </v:formulas>
+          <v:path o:extrusionok="f" gradientshapeok="t" o:connecttype="rect"/>
+          <o:lock v:ext="edit" aspectratio="t"/>
+        </v:shapetype>
+        <v:shape id="WordPictureWatermark" o:spid="_x0000_s2049" type="#_x0000_t75" style="position:absolute;left:0;text-align:left;margin-left:0;margin-top:0;width:595.2pt;height:850.45pt;z-index:-251657216;mso-position-horizontal:center;mso-position-horizontal-relative:margin;mso-position-vertical:center;mso-position-vertical-relative:page" o:allowincell="f">
+          <v:imagedata r:id="rId1" o:title="fundo-governo-lula-2023"/>
+          <w10:wrap anchorx="margin" anchory="page"/>
+        </v:shape>
+      </w:pict>
     </w:r>
-    <w:proofErr w:type="spellStart"/>
     <w:r>
       <w:rPr>
         <w:sz w:val="14"/>
         <w:szCs w:val="14"/>
       </w:rPr>
-      <w:t>Núcleo</w:t>
+      <w:t>CGMIND - Núcleo de Indicadores e Disseminação de Dados</w:t>
     </w:r>
-    <w:proofErr w:type="spellEnd"/>
     <w:r>
       <w:rPr>
         <w:sz w:val="14"/>
         <w:szCs w:val="14"/>
       </w:rPr>
-      <w:t xml:space="preserve"> de </w:t>
+      <w:t xml:space="preserve">            </w:t>
     </w:r>
-    <w:proofErr w:type="spellStart"/>
     <w:r>
       <w:rPr>
         <w:sz w:val="14"/>
         <w:szCs w:val="14"/>
       </w:rPr>
-      <w:t>Indicadores</w:t>
+      <w:t xml:space="preserve"> </w:t>
     </w:r>
-    <w:proofErr w:type="spellEnd"/>
-    <w:r>
-      <w:rPr>
-        <w:sz w:val="14"/>
-        <w:szCs w:val="14"/>
-      </w:rPr>
-      <w:t xml:space="preserve"> e </w:t>
-    </w:r>
-    <w:proofErr w:type="spellStart"/>
-    <w:r>
-      <w:rPr>
-        <w:sz w:val="14"/>
-        <w:szCs w:val="14"/>
-      </w:rPr>
-      <w:t>Disseminação</w:t>
-    </w:r>
-    <w:proofErr w:type="spellEnd"/>
-    <w:r>
-      <w:rPr>
-        <w:sz w:val="14"/>
-        <w:szCs w:val="14"/>
-      </w:rPr>
-      <w:t xml:space="preserve"> de Dados </w:t>
-    </w:r>
-  </w:p>
-  <w:p>
-    <w:pPr>
-      <w:pStyle w:val="Cabealho"/>
-      <w:tabs>
-        <w:tab w:val="left" w:pos="6804"/>
-      </w:tabs>
-      <w:rPr>
-        <w:sz w:val="16"/>
-        <w:szCs w:val="16"/>
-      </w:rPr>
-    </w:pPr>
     <w:r>
       <w:rPr>
         <w:noProof/>
@@ -956,27 +738,39 @@
       <mc:AlternateContent>
         <mc:Choice Requires="wpg">
           <w:drawing>
-            <wp:anchor distT="0" distB="0" distL="0" distR="1270" simplePos="0" relativeHeight="2" behindDoc="1" locked="0" layoutInCell="0" allowOverlap="1" wp14:anchorId="27F36F40">
+            <wp:anchor distT="0" distB="0" distL="114300" distR="114300" simplePos="0" relativeHeight="251658240" behindDoc="1" locked="0" layoutInCell="1" allowOverlap="1">
               <wp:simplePos x="0" y="0"/>
-              <wp:positionH relativeFrom="margin">
-                <wp:posOffset>0</wp:posOffset>
+              <wp:positionH relativeFrom="column">
+                <wp:posOffset>2479040</wp:posOffset>
               </wp:positionH>
               <wp:positionV relativeFrom="paragraph">
-                <wp:posOffset>186690</wp:posOffset>
+                <wp:posOffset>19685</wp:posOffset>
               </wp:positionV>
-              <wp:extent cx="817880" cy="142240"/>
-              <wp:effectExtent l="635" t="635" r="0" b="635"/>
-              <wp:wrapNone/>
+              <wp:extent cx="662400" cy="115200"/>
+              <wp:effectExtent l="0" t="0" r="4445" b="0"/>
+              <wp:wrapTight wrapText="bothSides">
+                <wp:wrapPolygon edited="0">
+                  <wp:start x="0" y="0"/>
+                  <wp:lineTo x="0" y="17901"/>
+                  <wp:lineTo x="21124" y="17901"/>
+                  <wp:lineTo x="21124" y="0"/>
+                  <wp:lineTo x="0" y="0"/>
+                </wp:wrapPolygon>
+              </wp:wrapTight>
               <wp:docPr id="7" name="Agrupar 9"/>
-              <wp:cNvGraphicFramePr/>
+              <wp:cNvGraphicFramePr>
+                <a:graphicFrameLocks xmlns:a="http://schemas.openxmlformats.org/drawingml/2006/main" noChangeAspect="1"/>
+              </wp:cNvGraphicFramePr>
               <a:graphic xmlns:a="http://schemas.openxmlformats.org/drawingml/2006/main">
                 <a:graphicData uri="http://schemas.microsoft.com/office/word/2010/wordprocessingGroup">
                   <wpg:wgp>
-                    <wpg:cNvGrpSpPr/>
+                    <wpg:cNvGrpSpPr>
+                      <a:grpSpLocks noChangeAspect="1"/>
+                    </wpg:cNvGrpSpPr>
                     <wpg:grpSpPr>
                       <a:xfrm>
                         <a:off x="0" y="0"/>
-                        <a:ext cx="817920" cy="142200"/>
+                        <a:ext cx="662400" cy="115200"/>
                         <a:chOff x="0" y="0"/>
                         <a:chExt cx="817920" cy="142200"/>
                       </a:xfrm>
@@ -1112,207 +906,47 @@
                   </wpg:wgp>
                 </a:graphicData>
               </a:graphic>
+              <wp14:sizeRelH relativeFrom="margin">
+                <wp14:pctWidth>0</wp14:pctWidth>
+              </wp14:sizeRelH>
+              <wp14:sizeRelV relativeFrom="margin">
+                <wp14:pctHeight>0</wp14:pctHeight>
+              </wp14:sizeRelV>
             </wp:anchor>
           </w:drawing>
         </mc:Choice>
         <mc:Fallback>
           <w:pict>
-            <v:group id="shape_0" alt="Agrupar 9" style="position:absolute;margin-left:0pt;margin-top:14.7pt;width:64.4pt;height:11.2pt" coordorigin="0,294" coordsize="1288,224">
-              <v:oval id="shape_0" ID="Elipse 36" path="l-2147483648,-2147483643l-2147483628,-2147483627l-2147483648,-2147483643l-2147483626,-2147483625xe" fillcolor="#009999" stroked="f" o:allowincell="f" style="position:absolute;left:0;top:294;width:222;height:223;mso-wrap-style:none;v-text-anchor:middle;mso-position-horizontal-relative:margin">
-                <v:fill o:detectmouseclick="t" type="solid" color2="#ff6666"/>
-                <v:stroke color="#3465a4" weight="12600" joinstyle="miter" endcap="flat"/>
-                <w10:wrap type="none"/>
-              </v:oval>
-              <v:oval id="shape_0" ID="Elipse 37" path="l-2147483648,-2147483643l-2147483628,-2147483627l-2147483648,-2147483643l-2147483626,-2147483625xe" fillcolor="#ed7d31" stroked="f" o:allowincell="f" style="position:absolute;left:352;top:294;width:222;height:223;mso-wrap-style:none;v-text-anchor:middle;mso-position-horizontal-relative:margin">
-                <v:fill o:detectmouseclick="t" type="solid" color2="#1282ce"/>
-                <v:stroke color="#3465a4" weight="12600" joinstyle="miter" endcap="flat"/>
-                <w10:wrap type="none"/>
-              </v:oval>
-              <v:oval id="shape_0" ID="Elipse 38" path="l-2147483648,-2147483643l-2147483628,-2147483627l-2147483648,-2147483643l-2147483626,-2147483625xe" fillcolor="#ffc000" stroked="f" o:allowincell="f" style="position:absolute;left:705;top:294;width:222;height:223;mso-wrap-style:none;v-text-anchor:middle;mso-position-horizontal-relative:margin">
-                <v:fill o:detectmouseclick="t" type="solid" color2="#003fff"/>
-                <v:stroke color="#3465a4" weight="12600" joinstyle="miter" endcap="flat"/>
-                <w10:wrap type="none"/>
-              </v:oval>
-              <v:oval id="shape_0" ID="Elipse 39" path="l-2147483648,-2147483643l-2147483628,-2147483627l-2147483648,-2147483643l-2147483626,-2147483625xe" fillcolor="#df575a" stroked="f" o:allowincell="f" style="position:absolute;left:1065;top:294;width:222;height:223;mso-wrap-style:none;v-text-anchor:middle;mso-position-horizontal-relative:margin">
-                <v:fill o:detectmouseclick="t" type="solid" color2="#20a8a5"/>
-                <v:stroke color="#3465a4" weight="12600" joinstyle="miter" endcap="flat"/>
-                <w10:wrap type="none"/>
-              </v:oval>
+            <v:group w14:anchorId="3047BD40" id="Agrupar 9" o:spid="_x0000_s1026" style="position:absolute;margin-left:195.2pt;margin-top:1.55pt;width:52.15pt;height:9.05pt;z-index:-251658240;mso-width-relative:margin;mso-height-relative:margin" coordsize="8179,1422" o:gfxdata="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">
+              <o:lock v:ext="edit" aspectratio="t"/>
+              <v:oval id="Elipse 8" o:spid="_x0000_s1027" style="position:absolute;width:1414;height:1422;visibility:visible;mso-wrap-style:square;v-text-anchor:top" o:gfxdata="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" fillcolor="#099" stroked="f" strokeweight="1pt"/>
+              <v:oval id="Elipse 9" o:spid="_x0000_s1028" style="position:absolute;left:2235;width:1415;height:1422;visibility:visible;mso-wrap-style:square;v-text-anchor:top" o:gfxdata="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" fillcolor="#ed7d31" stroked="f" strokeweight="1pt"/>
+              <v:oval id="Elipse 10" o:spid="_x0000_s1029" style="position:absolute;left:4478;width:1415;height:1422;visibility:visible;mso-wrap-style:square;v-text-anchor:top" o:gfxdata="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" fillcolor="#ffc000" stroked="f" strokeweight="1pt"/>
+              <v:oval id="Elipse 11" o:spid="_x0000_s1030" style="position:absolute;left:6764;width:1415;height:1422;visibility:visible;mso-wrap-style:square;v-text-anchor:top" o:gfxdata="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" fillcolor="#df575a" stroked="f" strokeweight="1pt"/>
+              <w10:wrap type="tight"/>
             </v:group>
           </w:pict>
         </mc:Fallback>
       </mc:AlternateContent>
     </w:r>
-    <w:r>
+  </w:p>
+  <w:p>
+    <w:pPr>
+      <w:pStyle w:val="Cabealho"/>
+      <w:tabs>
+        <w:tab w:val="left" w:pos="6804"/>
+      </w:tabs>
       <w:rPr>
-        <w:noProof/>
-        <w:lang w:val="pt-BR" w:eastAsia="pt-BR"/>
+        <w:sz w:val="16"/>
+        <w:szCs w:val="16"/>
       </w:rPr>
-      <w:drawing>
-        <wp:anchor distT="0" distB="0" distL="0" distR="0" simplePos="0" relativeHeight="3" behindDoc="1" locked="0" layoutInCell="0" allowOverlap="1">
-          <wp:simplePos x="0" y="0"/>
-          <wp:positionH relativeFrom="page">
-            <wp:posOffset>5312410</wp:posOffset>
-          </wp:positionH>
-          <wp:positionV relativeFrom="paragraph">
-            <wp:posOffset>78740</wp:posOffset>
-          </wp:positionV>
-          <wp:extent cx="2246630" cy="355600"/>
-          <wp:effectExtent l="0" t="0" r="0" b="0"/>
-          <wp:wrapNone/>
-          <wp:docPr id="14" name="Figura2"/>
-          <wp:cNvGraphicFramePr>
-            <a:graphicFrameLocks xmlns:a="http://schemas.openxmlformats.org/drawingml/2006/main" noChangeAspect="1"/>
-          </wp:cNvGraphicFramePr>
-          <a:graphic xmlns:a="http://schemas.openxmlformats.org/drawingml/2006/main">
-            <a:graphicData uri="http://schemas.openxmlformats.org/drawingml/2006/picture">
-              <pic:pic xmlns:pic="http://schemas.openxmlformats.org/drawingml/2006/picture">
-                <pic:nvPicPr>
-                  <pic:cNvPr id="5" name="Figura2"/>
-                  <pic:cNvPicPr>
-                    <a:picLocks noChangeAspect="1" noChangeArrowheads="1"/>
-                  </pic:cNvPicPr>
-                </pic:nvPicPr>
-                <pic:blipFill>
-                  <a:blip r:embed="rId1"/>
-                  <a:stretch>
-                    <a:fillRect/>
-                  </a:stretch>
-                </pic:blipFill>
-                <pic:spPr bwMode="auto">
-                  <a:xfrm>
-                    <a:off x="0" y="0"/>
-                    <a:ext cx="2246630" cy="355600"/>
-                  </a:xfrm>
-                  <a:prstGeom prst="rect">
-                    <a:avLst/>
-                  </a:prstGeom>
-                </pic:spPr>
-              </pic:pic>
-            </a:graphicData>
-          </a:graphic>
-        </wp:anchor>
-      </w:drawing>
-    </w:r>
-    <w:r>
-      <w:rPr>
-        <w:noProof/>
-        <w:lang w:val="pt-BR" w:eastAsia="pt-BR"/>
-      </w:rPr>
-      <mc:AlternateContent>
-        <mc:Choice Requires="wps">
-          <w:drawing>
-            <wp:anchor distT="0" distB="0" distL="0" distR="8890" simplePos="0" relativeHeight="4" behindDoc="1" locked="0" layoutInCell="0" allowOverlap="1" wp14:anchorId="5CD413FC">
-              <wp:simplePos x="0" y="0"/>
-              <wp:positionH relativeFrom="page">
-                <wp:posOffset>5946775</wp:posOffset>
-              </wp:positionH>
-              <wp:positionV relativeFrom="paragraph">
-                <wp:posOffset>183515</wp:posOffset>
-              </wp:positionV>
-              <wp:extent cx="1991360" cy="312420"/>
-              <wp:effectExtent l="635" t="0" r="0" b="635"/>
-              <wp:wrapNone/>
-              <wp:docPr id="12" name="Paralelogramo 199"/>
-              <wp:cNvGraphicFramePr/>
-              <a:graphic xmlns:a="http://schemas.openxmlformats.org/drawingml/2006/main">
-                <a:graphicData uri="http://schemas.microsoft.com/office/word/2010/wordprocessingShape">
-                  <wps:wsp>
-                    <wps:cNvSpPr/>
-                    <wps:spPr>
-                      <a:xfrm flipH="1">
-                        <a:off x="0" y="0"/>
-                        <a:ext cx="1991520" cy="312480"/>
-                      </a:xfrm>
-                      <a:prstGeom prst="parallelogram">
-                        <a:avLst>
-                          <a:gd name="adj" fmla="val 25000"/>
-                        </a:avLst>
-                      </a:prstGeom>
-                      <a:solidFill>
-                        <a:srgbClr val="E46C0A"/>
-                      </a:solidFill>
-                      <a:ln w="12700">
-                        <a:noFill/>
-                      </a:ln>
-                    </wps:spPr>
-                    <wps:style>
-                      <a:lnRef idx="0">
-                        <a:scrgbClr r="0" g="0" b="0"/>
-                      </a:lnRef>
-                      <a:fillRef idx="0">
-                        <a:scrgbClr r="0" g="0" b="0"/>
-                      </a:fillRef>
-                      <a:effectRef idx="0">
-                        <a:scrgbClr r="0" g="0" b="0"/>
-                      </a:effectRef>
-                      <a:fontRef idx="minor"/>
-                    </wps:style>
-                    <wps:bodyPr/>
-                  </wps:wsp>
-                </a:graphicData>
-              </a:graphic>
-            </wp:anchor>
-          </w:drawing>
-        </mc:Choice>
-        <mc:Fallback>
-          <w:pict>
-            <v:shape id="shape_0" ID="Paralelogramo 199" path="l-2147483638,0l-2147483610,0l-2147483636,-2147483611xe" fillcolor="#e46c0a" stroked="f" o:allowincell="f" style="position:absolute;margin-left:468.25pt;margin-top:14.45pt;width:156.75pt;height:24.55pt;flip:x;mso-wrap-style:none;v-text-anchor:middle;mso-position-horizontal-relative:page" wp14:anchorId="5CD413FC" type="_x0000_t7">
-              <v:fill o:detectmouseclick="t" type="solid" color2="#1b93f5"/>
-              <v:stroke color="#3465a4" weight="12600" joinstyle="miter" endcap="flat"/>
-              <w10:wrap type="none"/>
-            </v:shape>
-          </w:pict>
-        </mc:Fallback>
-      </mc:AlternateContent>
-    </w:r>
-    <w:proofErr w:type="spellStart"/>
+    </w:pPr>
     <w:r>
       <w:rPr>
         <w:sz w:val="14"/>
         <w:szCs w:val="14"/>
       </w:rPr>
-      <w:t>Secretaria</w:t>
-    </w:r>
-    <w:proofErr w:type="spellEnd"/>
-    <w:r>
-      <w:rPr>
-        <w:sz w:val="14"/>
-        <w:szCs w:val="14"/>
-      </w:rPr>
-      <w:t xml:space="preserve"> de </w:t>
-    </w:r>
-    <w:proofErr w:type="spellStart"/>
-    <w:r>
-      <w:rPr>
-        <w:sz w:val="14"/>
-        <w:szCs w:val="14"/>
-      </w:rPr>
-      <w:t>atenção</w:t>
-    </w:r>
-    <w:proofErr w:type="spellEnd"/>
-    <w:r>
-      <w:rPr>
-        <w:sz w:val="14"/>
-        <w:szCs w:val="14"/>
-      </w:rPr>
-      <w:t xml:space="preserve"> </w:t>
-    </w:r>
-    <w:proofErr w:type="spellStart"/>
-    <w:r>
-      <w:rPr>
-        <w:sz w:val="14"/>
-        <w:szCs w:val="14"/>
-      </w:rPr>
-      <w:t>Especializada</w:t>
-    </w:r>
-    <w:proofErr w:type="spellEnd"/>
-    <w:r>
-      <w:rPr>
-        <w:sz w:val="14"/>
-        <w:szCs w:val="14"/>
-      </w:rPr>
-      <w:t xml:space="preserve"> à Saúde – MS</w:t>
+      <w:t>Secretaria de atenção Especializada à Saúde – MS</w:t>
     </w:r>
   </w:p>
   <w:p>
@@ -4151,7 +3785,6 @@
   <w:style w:type="character" w:customStyle="1" w:styleId="RecuodecorpodetextoChar1">
     <w:name w:val="Recuo de corpo de texto Char1"/>
     <w:basedOn w:val="CorpodetextoChar"/>
-    <w:link w:val="Recuodecorpodetexto"/>
     <w:uiPriority w:val="99"/>
     <w:semiHidden/>
     <w:qFormat/>
@@ -5724,7 +5357,7 @@
   <w:style w:type="paragraph" w:styleId="Recuodecorpodetexto">
     <w:name w:val="Body Text Indent"/>
     <w:basedOn w:val="Normal"/>
-    <w:link w:val="RecuodecorpodetextoChar1"/>
+    <w:link w:val="RecuodecorpodetextoChar"/>
     <w:uiPriority w:val="99"/>
     <w:semiHidden/>
     <w:unhideWhenUsed/>
@@ -6777,7 +6410,7 @@
 </file>
 
 <file path=customXml/itemProps1.xml><?xml version="1.0" encoding="utf-8"?>
-<ds:datastoreItem xmlns:ds="http://schemas.openxmlformats.org/officeDocument/2006/customXml" ds:itemID="{DD919ABF-C9DA-484A-B1C1-4407C3360653}">
+<ds:datastoreItem xmlns:ds="http://schemas.openxmlformats.org/officeDocument/2006/customXml" ds:itemID="{787BF72C-23BD-4AA0-8531-7D0FC72FE869}">
   <ds:schemaRefs>
     <ds:schemaRef ds:uri="http://schemas.openxmlformats.org/officeDocument/2006/bibliography"/>
   </ds:schemaRefs>

</xml_diff>